<commit_message>
update filenames for cartpole
</commit_message>
<xml_diff>
--- a/reports/Word_Report/Group11Report.docx
+++ b/reports/Word_Report/Group11Report.docx
@@ -4042,22 +4042,7 @@
             <w:bibliography/>
           </w:sdtPr>
           <w:sdtContent>
-            <w:p>
-              <w:pPr>
-                <w:rPr>
-                  <w:noProof/>
-                </w:rPr>
-              </w:pPr>
-              <w:r>
-                <w:fldChar w:fldCharType="begin"/>
-              </w:r>
-              <w:r>
-                <w:instrText xml:space="preserve"> BIBLIOGRAPHY </w:instrText>
-              </w:r>
-              <w:r>
-                <w:fldChar w:fldCharType="separate"/>
-              </w:r>
-            </w:p>
+            <w:p/>
             <w:tbl>
               <w:tblPr>
                 <w:tblW w:w="5000" w:type="pct"/>
@@ -4071,26 +4056,23 @@
                 <w:tblLook w:val="04A0" w:firstRow="1" w:lastRow="0" w:firstColumn="1" w:lastColumn="0" w:noHBand="0" w:noVBand="1"/>
               </w:tblPr>
               <w:tblGrid>
-                <w:gridCol w:w="322"/>
-                <w:gridCol w:w="9038"/>
+                <w:gridCol w:w="9360"/>
               </w:tblGrid>
               <w:tr>
                 <w:trPr>
-                  <w:divId w:val="2121794718"/>
                   <w:tblCellSpacing w:w="15" w:type="dxa"/>
                 </w:trPr>
                 <w:tc>
                   <w:tcPr>
-                    <w:tcW w:w="50" w:type="pct"/>
+                    <w:tcW w:w="0" w:type="auto"/>
                     <w:hideMark/>
                   </w:tcPr>
                   <w:p>
                     <w:pPr>
                       <w:pStyle w:val="Bibliography"/>
+                      <w:ind w:left="320" w:hanging="320"/>
                       <w:rPr>
                         <w:noProof/>
-                        <w:sz w:val="24"/>
-                        <w:szCs w:val="24"/>
                       </w:rPr>
                     </w:pPr>
                     <w:r>
@@ -4099,8 +4081,19 @@
                       </w:rPr>
                       <w:t xml:space="preserve">[1] </w:t>
                     </w:r>
+                    <w:r>
+                      <w:rPr>
+                        <w:noProof/>
+                      </w:rPr>
+                      <w:t>Heidari, M., Zhang, H., Guo, Y. (2024). Reinforcement Learning-Guided Semi-Supervised Learning. arXiv preprint arXiv:2405.01760</w:t>
+                    </w:r>
                   </w:p>
                 </w:tc>
+              </w:tr>
+              <w:tr>
+                <w:trPr>
+                  <w:tblCellSpacing w:w="15" w:type="dxa"/>
+                </w:trPr>
                 <w:tc>
                   <w:tcPr>
                     <w:tcW w:w="0" w:type="auto"/>
@@ -4109,6 +4102,7 @@
                   <w:p>
                     <w:pPr>
                       <w:pStyle w:val="Bibliography"/>
+                      <w:ind w:left="320" w:hanging="320"/>
                       <w:rPr>
                         <w:noProof/>
                       </w:rPr>
@@ -4117,50 +4111,33 @@
                       <w:rPr>
                         <w:noProof/>
                       </w:rPr>
-                      <w:t xml:space="preserve">R. Guerraoui, "Genuine atomic multicast in asynchronous distributed systems," </w:t>
-                    </w:r>
-                    <w:r>
-                      <w:rPr>
-                        <w:i/>
-                        <w:iCs/>
-                        <w:noProof/>
-                      </w:rPr>
-                      <w:t xml:space="preserve">Theoretical, </w:t>
+                      <w:t>[2]</w:t>
                     </w:r>
                     <w:r>
                       <w:rPr>
                         <w:noProof/>
                       </w:rPr>
-                      <w:t xml:space="preserve">2001. </w:t>
+                      <w:t xml:space="preserve"> Liu, B., Guo, Y., Ye, J., Deng, W. (2020). Selective Pseudo-Labeling with Reinforcement Learning for</w:t>
+                    </w:r>
+                    <w:r>
+                      <w:rPr>
+                        <w:noProof/>
+                      </w:rPr>
+                      <w:br/>
+                    </w:r>
+                    <w:r>
+                      <w:rPr>
+                        <w:noProof/>
+                      </w:rPr>
+                      <w:t>Semi-Supervised Domain Adaptation. arXiv preprint arXiv:2012.03438.</w:t>
                     </w:r>
                   </w:p>
                 </w:tc>
               </w:tr>
               <w:tr>
                 <w:trPr>
-                  <w:divId w:val="2121794718"/>
                   <w:tblCellSpacing w:w="15" w:type="dxa"/>
                 </w:trPr>
-                <w:tc>
-                  <w:tcPr>
-                    <w:tcW w:w="50" w:type="pct"/>
-                    <w:hideMark/>
-                  </w:tcPr>
-                  <w:p>
-                    <w:pPr>
-                      <w:pStyle w:val="Bibliography"/>
-                      <w:rPr>
-                        <w:noProof/>
-                      </w:rPr>
-                    </w:pPr>
-                    <w:r>
-                      <w:rPr>
-                        <w:noProof/>
-                      </w:rPr>
-                      <w:t xml:space="preserve">[2] </w:t>
-                    </w:r>
-                  </w:p>
-                </w:tc>
                 <w:tc>
                   <w:tcPr>
                     <w:tcW w:w="0" w:type="auto"/>
@@ -4169,46 +4146,7 @@
                   <w:p>
                     <w:pPr>
                       <w:pStyle w:val="Bibliography"/>
-                      <w:rPr>
-                        <w:noProof/>
-                      </w:rPr>
-                    </w:pPr>
-                    <w:r>
-                      <w:rPr>
-                        <w:noProof/>
-                      </w:rPr>
-                      <w:t xml:space="preserve">V. P. a. L. Iftode, "Byzantine fault tolerant public key authentication in peer-to-peer," </w:t>
-                    </w:r>
-                    <w:r>
-                      <w:rPr>
-                        <w:i/>
-                        <w:iCs/>
-                        <w:noProof/>
-                      </w:rPr>
-                      <w:t xml:space="preserve">Computer Networks,, </w:t>
-                    </w:r>
-                    <w:r>
-                      <w:rPr>
-                        <w:noProof/>
-                      </w:rPr>
-                      <w:t xml:space="preserve">2006.. </w:t>
-                    </w:r>
-                  </w:p>
-                </w:tc>
-              </w:tr>
-              <w:tr>
-                <w:trPr>
-                  <w:divId w:val="2121794718"/>
-                  <w:tblCellSpacing w:w="15" w:type="dxa"/>
-                </w:trPr>
-                <w:tc>
-                  <w:tcPr>
-                    <w:tcW w:w="50" w:type="pct"/>
-                    <w:hideMark/>
-                  </w:tcPr>
-                  <w:p>
-                    <w:pPr>
-                      <w:pStyle w:val="Bibliography"/>
+                      <w:ind w:left="320" w:hanging="320"/>
                       <w:rPr>
                         <w:noProof/>
                       </w:rPr>
@@ -4219,68 +4157,49 @@
                       </w:rPr>
                       <w:t xml:space="preserve">[3] </w:t>
                     </w:r>
-                  </w:p>
-                </w:tc>
-                <w:tc>
-                  <w:tcPr>
-                    <w:tcW w:w="0" w:type="auto"/>
-                    <w:hideMark/>
-                  </w:tcPr>
-                  <w:p>
-                    <w:pPr>
-                      <w:pStyle w:val="Bibliography"/>
-                      <w:rPr>
-                        <w:noProof/>
-                      </w:rPr>
-                    </w:pPr>
                     <w:r>
                       <w:rPr>
                         <w:noProof/>
                       </w:rPr>
-                      <w:t xml:space="preserve">J. R. Douceur, </w:t>
-                    </w:r>
-                    <w:r>
-                      <w:rPr>
-                        <w:i/>
-                        <w:iCs/>
-                        <w:noProof/>
-                      </w:rPr>
-                      <w:t xml:space="preserve">IPTPS '01., </w:t>
-                    </w:r>
-                    <w:r>
-                      <w:rPr>
-                        <w:noProof/>
-                      </w:rPr>
-                      <w:t xml:space="preserve">2001. </w:t>
+                      <w:t>Kage, P., Rothenberger, J.C., Andreadis, P., Diochnos, D.I. (2024). A Review of Pseudo-Labeling for Computer Vision. arXiv preprint arXiv:2408.07221.</w:t>
                     </w:r>
                   </w:p>
+                  <w:p>
+                    <w:pPr>
+                      <w:ind w:left="320" w:hanging="306"/>
+                    </w:pPr>
+                    <w:r>
+                      <w:t xml:space="preserve">[4] </w:t>
+                    </w:r>
+                    <w:proofErr w:type="spellStart"/>
+                    <w:r>
+                      <w:t>Arazo</w:t>
+                    </w:r>
+                    <w:proofErr w:type="spellEnd"/>
+                    <w:r>
+                      <w:t xml:space="preserve">, E., Ortego, D., Albert, P., O'Connor, N.E., McGuinness, K. (2019). Pseudo-Labeling and Confirmation Bias in Deep Semi-Supervised Learning. </w:t>
+                    </w:r>
+                    <w:proofErr w:type="spellStart"/>
+                    <w:r>
+                      <w:t>arXiv</w:t>
+                    </w:r>
+                    <w:proofErr w:type="spellEnd"/>
+                    <w:r>
+                      <w:t xml:space="preserve"> preprint arXiv:1908.02983.</w:t>
+                    </w:r>
+                  </w:p>
+                  <w:p/>
+                  <w:p/>
+                  <w:p/>
                 </w:tc>
               </w:tr>
             </w:tbl>
-            <w:p>
-              <w:pPr>
-                <w:divId w:val="2121794718"/>
-                <w:rPr>
-                  <w:rFonts w:eastAsia="Times New Roman"/>
-                  <w:noProof/>
-                </w:rPr>
-              </w:pPr>
-            </w:p>
-            <w:p>
-              <w:r>
-                <w:rPr>
-                  <w:b/>
-                  <w:bCs/>
-                  <w:noProof/>
-                </w:rPr>
-                <w:fldChar w:fldCharType="end"/>
-              </w:r>
-            </w:p>
+            <w:p/>
+            <w:p/>
           </w:sdtContent>
         </w:sdt>
       </w:sdtContent>
     </w:sdt>
-    <w:p/>
     <w:p>
       <w:pPr>
         <w:ind w:left="360"/>
@@ -6666,6 +6585,7 @@
   <w:style w:type="character" w:default="1" w:styleId="DefaultParagraphFont">
     <w:name w:val="Default Paragraph Font"/>
     <w:uiPriority w:val="1"/>
+    <w:semiHidden/>
     <w:unhideWhenUsed/>
   </w:style>
   <w:style w:type="table" w:default="1" w:styleId="TableNormal">

</xml_diff>